<commit_message>
Actualizada documentación procesos propuestos verbosa
</commit_message>
<xml_diff>
--- a/docs/bpmn/procesos_propuestos/verbose_bpmn_propuestos.docx
+++ b/docs/bpmn/procesos_propuestos/verbose_bpmn_propuestos.docx
@@ -1,10 +1,10 @@
 
 <file path=word/document.xml><?xml version="1.0" encoding="utf-8"?>
-<w:document xmlns:wpc="http://schemas.microsoft.com/office/word/2010/wordprocessingCanvas" xmlns:mc="http://schemas.openxmlformats.org/markup-compatibility/2006" xmlns:o="urn:schemas-microsoft-com:office:office" xmlns:r="http://schemas.openxmlformats.org/officeDocument/2006/relationships" xmlns:m="http://schemas.openxmlformats.org/officeDocument/2006/math" xmlns:v="urn:schemas-microsoft-com:vml" xmlns:wp14="http://schemas.microsoft.com/office/word/2010/wordprocessingDrawing" xmlns:wp="http://schemas.openxmlformats.org/drawingml/2006/wordprocessingDrawing" xmlns:w10="urn:schemas-microsoft-com:office:word" xmlns:w="http://schemas.openxmlformats.org/wordprocessingml/2006/main" xmlns:w14="http://schemas.microsoft.com/office/word/2010/wordml" xmlns:w15="http://schemas.microsoft.com/office/word/2012/wordml" xmlns:wpg="http://schemas.microsoft.com/office/word/2010/wordprocessingGroup" xmlns:wpi="http://schemas.microsoft.com/office/word/2010/wordprocessingInk" xmlns:wne="http://schemas.microsoft.com/office/word/2006/wordml" xmlns:wps="http://schemas.microsoft.com/office/word/2010/wordprocessingShape" mc:Ignorable="w14 w15 wp14">
+<w:document xmlns:wpc="http://schemas.microsoft.com/office/word/2010/wordprocessingCanvas" xmlns:mo="http://schemas.microsoft.com/office/mac/office/2008/main" xmlns:mc="http://schemas.openxmlformats.org/markup-compatibility/2006" xmlns:mv="urn:schemas-microsoft-com:mac:vml" xmlns:o="urn:schemas-microsoft-com:office:office" xmlns:r="http://schemas.openxmlformats.org/officeDocument/2006/relationships" xmlns:m="http://schemas.openxmlformats.org/officeDocument/2006/math" xmlns:v="urn:schemas-microsoft-com:vml" xmlns:wp14="http://schemas.microsoft.com/office/word/2010/wordprocessingDrawing" xmlns:wp="http://schemas.openxmlformats.org/drawingml/2006/wordprocessingDrawing" xmlns:w10="urn:schemas-microsoft-com:office:word" xmlns:w="http://schemas.openxmlformats.org/wordprocessingml/2006/main" xmlns:w14="http://schemas.microsoft.com/office/word/2010/wordml" xmlns:w15="http://schemas.microsoft.com/office/word/2012/wordml" xmlns:wpg="http://schemas.microsoft.com/office/word/2010/wordprocessingGroup" xmlns:wpi="http://schemas.microsoft.com/office/word/2010/wordprocessingInk" xmlns:wne="http://schemas.microsoft.com/office/word/2006/wordml" xmlns:wps="http://schemas.microsoft.com/office/word/2010/wordprocessingShape" mc:Ignorable="w14 w15 wp14">
   <w:body>
     <w:p>
       <w:pPr>
-        <w:pStyle w:val="Ttulo1"/>
+        <w:pStyle w:val="Heading1"/>
         <w:numPr>
           <w:ilvl w:val="0"/>
           <w:numId w:val="1"/>
@@ -18,10 +18,10 @@
       <w:r>
         <w:rPr>
           <w:noProof/>
-          <w:lang w:eastAsia="es-CL"/>
+          <w:lang w:val="en-US"/>
         </w:rPr>
         <w:drawing>
-          <wp:inline distT="0" distB="0" distL="114935" distR="114935" wp14:anchorId="59476D97" wp14:editId="2444253B">
+          <wp:inline distT="0" distB="0" distL="114935" distR="114935" wp14:anchorId="515EC4D5" wp14:editId="3BB2074E">
             <wp:extent cx="5568915" cy="2600696"/>
             <wp:effectExtent l="0" t="0" r="0" b="9525"/>
             <wp:docPr id="1" name="Image230"/>
@@ -100,7 +100,7 @@
     </w:p>
     <w:p>
       <w:pPr>
-        <w:pStyle w:val="Ttulo1"/>
+        <w:pStyle w:val="Heading1"/>
         <w:numPr>
           <w:ilvl w:val="0"/>
           <w:numId w:val="1"/>
@@ -115,10 +115,10 @@
       <w:r>
         <w:rPr>
           <w:noProof/>
-          <w:lang w:eastAsia="es-CL"/>
+          <w:lang w:val="en-US"/>
         </w:rPr>
         <w:drawing>
-          <wp:inline distT="0" distB="0" distL="114935" distR="114935" wp14:anchorId="525BFD86" wp14:editId="2E19DD5D">
+          <wp:inline distT="0" distB="0" distL="114935" distR="114935" wp14:anchorId="37CF12B4" wp14:editId="1E0D554A">
             <wp:extent cx="4495412" cy="3507096"/>
             <wp:effectExtent l="0" t="0" r="635" b="0"/>
             <wp:docPr id="2" name="Image247"/>
@@ -188,7 +188,7 @@
     </w:p>
     <w:p>
       <w:pPr>
-        <w:pStyle w:val="Ttulo1"/>
+        <w:pStyle w:val="Heading1"/>
         <w:numPr>
           <w:ilvl w:val="0"/>
           <w:numId w:val="1"/>
@@ -203,13 +203,13 @@
       <w:r>
         <w:rPr>
           <w:noProof/>
-          <w:lang w:eastAsia="es-CL"/>
+          <w:lang w:val="en-US"/>
         </w:rPr>
         <w:drawing>
-          <wp:inline distT="0" distB="0" distL="114935" distR="114935" wp14:anchorId="4CEDC903" wp14:editId="5945640F">
-            <wp:extent cx="3227696" cy="2661313"/>
-            <wp:effectExtent l="0" t="0" r="0" b="5715"/>
-            <wp:docPr id="3" name="Image269"/>
+          <wp:inline distT="0" distB="0" distL="0" distR="0" wp14:anchorId="081CD70F" wp14:editId="69B2AB80">
+            <wp:extent cx="5605145" cy="2649220"/>
+            <wp:effectExtent l="0" t="0" r="8255" b="0"/>
+            <wp:docPr id="22" name="Picture 22" descr="../../../../../Desktop/Screen%20Shot%202016-11-04%20at%2016.16.5"/>
             <wp:cNvGraphicFramePr>
               <a:graphicFrameLocks xmlns:a="http://schemas.openxmlformats.org/drawingml/2006/main" noChangeAspect="1"/>
             </wp:cNvGraphicFramePr>
@@ -217,32 +217,36 @@
               <a:graphicData uri="http://schemas.openxmlformats.org/drawingml/2006/picture">
                 <pic:pic xmlns:pic="http://schemas.openxmlformats.org/drawingml/2006/picture">
                   <pic:nvPicPr>
-                    <pic:cNvPr id="3" name="Image269"/>
+                    <pic:cNvPr id="0" name="Picture 6" descr="../../../../../Desktop/Screen%20Shot%202016-11-04%20at%2016.16.5"/>
                     <pic:cNvPicPr>
                       <a:picLocks noChangeAspect="1" noChangeArrowheads="1"/>
                     </pic:cNvPicPr>
                   </pic:nvPicPr>
-                  <pic:blipFill rotWithShape="1">
-                    <a:blip r:embed="rId8"/>
-                    <a:srcRect r="42482" b="21881"/>
-                    <a:stretch/>
+                  <pic:blipFill>
+                    <a:blip r:embed="rId8" cstate="print">
+                      <a:extLst>
+                        <a:ext uri="{28A0092B-C50C-407E-A947-70E740481C1C}">
+                          <a14:useLocalDpi xmlns:a14="http://schemas.microsoft.com/office/drawing/2010/main" val="0"/>
+                        </a:ext>
+                      </a:extLst>
+                    </a:blip>
+                    <a:srcRect/>
+                    <a:stretch>
+                      <a:fillRect/>
+                    </a:stretch>
                   </pic:blipFill>
                   <pic:spPr bwMode="auto">
                     <a:xfrm>
                       <a:off x="0" y="0"/>
-                      <a:ext cx="3227949" cy="2661522"/>
+                      <a:ext cx="5605145" cy="2649220"/>
                     </a:xfrm>
                     <a:prstGeom prst="rect">
                       <a:avLst/>
                     </a:prstGeom>
+                    <a:noFill/>
                     <a:ln>
                       <a:noFill/>
                     </a:ln>
-                    <a:extLst>
-                      <a:ext uri="{53640926-AAD7-44D8-BBD7-CCE9431645EC}">
-                        <a14:shadowObscured xmlns:a14="http://schemas.microsoft.com/office/drawing/2010/main"/>
-                      </a:ext>
-                    </a:extLst>
                   </pic:spPr>
                 </pic:pic>
               </a:graphicData>
@@ -250,6 +254,8 @@
           </wp:inline>
         </w:drawing>
       </w:r>
+      <w:bookmarkStart w:id="0" w:name="_GoBack"/>
+      <w:bookmarkEnd w:id="0"/>
     </w:p>
     <w:p>
       <w:r>
@@ -261,7 +267,7 @@
     </w:p>
     <w:p>
       <w:pPr>
-        <w:pStyle w:val="Ttulo1"/>
+        <w:pStyle w:val="Heading1"/>
         <w:numPr>
           <w:ilvl w:val="0"/>
           <w:numId w:val="1"/>
@@ -273,15 +279,18 @@
     </w:p>
     <w:p>
       <w:r>
+        <w:tab/>
+      </w:r>
+      <w:r>
         <w:rPr>
           <w:noProof/>
-          <w:lang w:eastAsia="es-CL"/>
+          <w:lang w:val="en-US"/>
         </w:rPr>
         <w:drawing>
-          <wp:inline distT="0" distB="0" distL="114935" distR="114935" wp14:anchorId="09D79652" wp14:editId="2EAE8B4D">
-            <wp:extent cx="3759835" cy="3336877"/>
-            <wp:effectExtent l="0" t="0" r="0" b="0"/>
-            <wp:docPr id="4" name="Image278"/>
+          <wp:inline distT="0" distB="0" distL="0" distR="0" wp14:anchorId="3E5AEC2B" wp14:editId="0F70D189">
+            <wp:extent cx="5605145" cy="3263265"/>
+            <wp:effectExtent l="0" t="0" r="8255" b="0"/>
+            <wp:docPr id="20" name="Picture 20" descr="../../../../../Desktop/Screen%20Shot%202016-11-04%20at%2016.15.0"/>
             <wp:cNvGraphicFramePr>
               <a:graphicFrameLocks xmlns:a="http://schemas.openxmlformats.org/drawingml/2006/main" noChangeAspect="1"/>
             </wp:cNvGraphicFramePr>
@@ -289,32 +298,36 @@
               <a:graphicData uri="http://schemas.openxmlformats.org/drawingml/2006/picture">
                 <pic:pic xmlns:pic="http://schemas.openxmlformats.org/drawingml/2006/picture">
                   <pic:nvPicPr>
-                    <pic:cNvPr id="4" name="Image278"/>
+                    <pic:cNvPr id="0" name="Picture 5" descr="../../../../../Desktop/Screen%20Shot%202016-11-04%20at%2016.15.0"/>
                     <pic:cNvPicPr>
                       <a:picLocks noChangeAspect="1" noChangeArrowheads="1"/>
                     </pic:cNvPicPr>
                   </pic:nvPicPr>
-                  <pic:blipFill rotWithShape="1">
-                    <a:blip r:embed="rId9"/>
-                    <a:srcRect r="33002" b="13396"/>
-                    <a:stretch/>
+                  <pic:blipFill>
+                    <a:blip r:embed="rId9" cstate="print">
+                      <a:extLst>
+                        <a:ext uri="{28A0092B-C50C-407E-A947-70E740481C1C}">
+                          <a14:useLocalDpi xmlns:a14="http://schemas.microsoft.com/office/drawing/2010/main" val="0"/>
+                        </a:ext>
+                      </a:extLst>
+                    </a:blip>
+                    <a:srcRect/>
+                    <a:stretch>
+                      <a:fillRect/>
+                    </a:stretch>
                   </pic:blipFill>
                   <pic:spPr bwMode="auto">
                     <a:xfrm>
                       <a:off x="0" y="0"/>
-                      <a:ext cx="3760032" cy="3337052"/>
+                      <a:ext cx="5605145" cy="3263265"/>
                     </a:xfrm>
                     <a:prstGeom prst="rect">
                       <a:avLst/>
                     </a:prstGeom>
+                    <a:noFill/>
                     <a:ln>
                       <a:noFill/>
                     </a:ln>
-                    <a:extLst>
-                      <a:ext uri="{53640926-AAD7-44D8-BBD7-CCE9431645EC}">
-                        <a14:shadowObscured xmlns:a14="http://schemas.microsoft.com/office/drawing/2010/main"/>
-                      </a:ext>
-                    </a:extLst>
                   </pic:spPr>
                 </pic:pic>
               </a:graphicData>
@@ -322,9 +335,6 @@
           </wp:inline>
         </w:drawing>
       </w:r>
-      <w:r>
-        <w:tab/>
-      </w:r>
     </w:p>
     <w:p>
       <w:r>
@@ -364,7 +374,7 @@
     </w:p>
     <w:p>
       <w:pPr>
-        <w:pStyle w:val="Ttulo1"/>
+        <w:pStyle w:val="Heading1"/>
         <w:numPr>
           <w:ilvl w:val="0"/>
           <w:numId w:val="1"/>
@@ -378,10 +388,10 @@
       <w:r>
         <w:rPr>
           <w:noProof/>
-          <w:lang w:eastAsia="es-CL"/>
+          <w:lang w:val="en-US"/>
         </w:rPr>
         <w:drawing>
-          <wp:inline distT="0" distB="0" distL="0" distR="0" wp14:anchorId="1AB9CF66" wp14:editId="6556360C">
+          <wp:inline distT="0" distB="0" distL="0" distR="0" wp14:anchorId="60ACB0C1" wp14:editId="5C05CBE8">
             <wp:extent cx="5611579" cy="2552131"/>
             <wp:effectExtent l="0" t="0" r="8255" b="635"/>
             <wp:docPr id="19" name="Imagen 19"/>
@@ -440,7 +450,7 @@
     </w:p>
     <w:p>
       <w:pPr>
-        <w:pStyle w:val="Ttulo1"/>
+        <w:pStyle w:val="Heading1"/>
         <w:numPr>
           <w:ilvl w:val="0"/>
           <w:numId w:val="1"/>
@@ -454,10 +464,10 @@
       <w:r>
         <w:rPr>
           <w:noProof/>
-          <w:lang w:eastAsia="es-CL"/>
+          <w:lang w:val="en-US"/>
         </w:rPr>
         <w:drawing>
-          <wp:inline distT="0" distB="0" distL="114935" distR="114935" wp14:anchorId="5205AAE5" wp14:editId="3E7A05D5">
+          <wp:inline distT="0" distB="0" distL="114935" distR="114935" wp14:anchorId="656C5D6B" wp14:editId="0948BF6B">
             <wp:extent cx="5611523" cy="2402006"/>
             <wp:effectExtent l="0" t="0" r="8255" b="0"/>
             <wp:docPr id="6" name="Image302"/>
@@ -533,7 +543,7 @@
     </w:p>
     <w:p>
       <w:pPr>
-        <w:pStyle w:val="Ttulo1"/>
+        <w:pStyle w:val="Heading1"/>
         <w:numPr>
           <w:ilvl w:val="0"/>
           <w:numId w:val="1"/>
@@ -548,13 +558,13 @@
       <w:r>
         <w:rPr>
           <w:noProof/>
-          <w:lang w:eastAsia="es-CL"/>
+          <w:lang w:val="en-US"/>
         </w:rPr>
         <w:drawing>
-          <wp:inline distT="0" distB="0" distL="114935" distR="114935" wp14:anchorId="5100CFDF" wp14:editId="27338172">
-            <wp:extent cx="4927600" cy="2586250"/>
-            <wp:effectExtent l="0" t="0" r="6350" b="5080"/>
-            <wp:docPr id="7" name="Image314"/>
+          <wp:inline distT="0" distB="0" distL="0" distR="0" wp14:anchorId="46E434C7" wp14:editId="3BC98604">
+            <wp:extent cx="5617210" cy="6063615"/>
+            <wp:effectExtent l="0" t="0" r="0" b="6985"/>
+            <wp:docPr id="9" name="Picture 9" descr="../../../../../Desktop/Screen%20Shot%202016-11-04%20at%2016.07.2"/>
             <wp:cNvGraphicFramePr>
               <a:graphicFrameLocks xmlns:a="http://schemas.openxmlformats.org/drawingml/2006/main" noChangeAspect="1"/>
             </wp:cNvGraphicFramePr>
@@ -562,32 +572,36 @@
               <a:graphicData uri="http://schemas.openxmlformats.org/drawingml/2006/picture">
                 <pic:pic xmlns:pic="http://schemas.openxmlformats.org/drawingml/2006/picture">
                   <pic:nvPicPr>
-                    <pic:cNvPr id="7" name="Image314"/>
+                    <pic:cNvPr id="0" name="Picture 1" descr="../../../../../Desktop/Screen%20Shot%202016-11-04%20at%2016.07.2"/>
                     <pic:cNvPicPr>
                       <a:picLocks noChangeAspect="1" noChangeArrowheads="1"/>
                     </pic:cNvPicPr>
                   </pic:nvPicPr>
-                  <pic:blipFill rotWithShape="1">
-                    <a:blip r:embed="rId12"/>
-                    <a:srcRect b="46269"/>
-                    <a:stretch/>
+                  <pic:blipFill>
+                    <a:blip r:embed="rId12">
+                      <a:extLst>
+                        <a:ext uri="{28A0092B-C50C-407E-A947-70E740481C1C}">
+                          <a14:useLocalDpi xmlns:a14="http://schemas.microsoft.com/office/drawing/2010/main" val="0"/>
+                        </a:ext>
+                      </a:extLst>
+                    </a:blip>
+                    <a:srcRect/>
+                    <a:stretch>
+                      <a:fillRect/>
+                    </a:stretch>
                   </pic:blipFill>
                   <pic:spPr bwMode="auto">
                     <a:xfrm>
                       <a:off x="0" y="0"/>
-                      <a:ext cx="4927600" cy="2586250"/>
+                      <a:ext cx="5617210" cy="6063615"/>
                     </a:xfrm>
                     <a:prstGeom prst="rect">
                       <a:avLst/>
                     </a:prstGeom>
+                    <a:noFill/>
                     <a:ln>
                       <a:noFill/>
                     </a:ln>
-                    <a:extLst>
-                      <a:ext uri="{53640926-AAD7-44D8-BBD7-CCE9431645EC}">
-                        <a14:shadowObscured xmlns:a14="http://schemas.microsoft.com/office/drawing/2010/main"/>
-                      </a:ext>
-                    </a:extLst>
                   </pic:spPr>
                 </pic:pic>
               </a:graphicData>
@@ -630,13 +644,14 @@
     </w:p>
     <w:p>
       <w:pPr>
-        <w:pStyle w:val="Ttulo1"/>
+        <w:pStyle w:val="Heading1"/>
         <w:numPr>
           <w:ilvl w:val="0"/>
           <w:numId w:val="1"/>
         </w:numPr>
       </w:pPr>
       <w:r>
+        <w:lastRenderedPageBreak/>
         <w:t>Comprobación</w:t>
       </w:r>
       <w:r>
@@ -647,10 +662,10 @@
       <w:r>
         <w:rPr>
           <w:noProof/>
-          <w:lang w:eastAsia="es-CL"/>
+          <w:lang w:val="en-US"/>
         </w:rPr>
         <w:drawing>
-          <wp:inline distT="0" distB="0" distL="114935" distR="114935" wp14:anchorId="76A6FCE2" wp14:editId="7F406CD9">
+          <wp:inline distT="0" distB="0" distL="114935" distR="114935" wp14:anchorId="3D272B7C" wp14:editId="22BBFA55">
             <wp:extent cx="3179396" cy="2442949"/>
             <wp:effectExtent l="0" t="0" r="2540" b="0"/>
             <wp:docPr id="8" name="Image324"/>
@@ -714,14 +729,13 @@
     </w:p>
     <w:p>
       <w:pPr>
-        <w:pStyle w:val="Ttulo1"/>
+        <w:pStyle w:val="Heading1"/>
         <w:numPr>
           <w:ilvl w:val="0"/>
           <w:numId w:val="1"/>
         </w:numPr>
       </w:pPr>
       <w:r>
-        <w:lastRenderedPageBreak/>
         <w:t>Pago boleta de honorarios</w:t>
       </w:r>
     </w:p>
@@ -729,10 +743,10 @@
       <w:r>
         <w:rPr>
           <w:noProof/>
-          <w:lang w:eastAsia="es-CL"/>
+          <w:lang w:val="en-US"/>
         </w:rPr>
         <w:drawing>
-          <wp:inline distT="0" distB="0" distL="0" distR="0" wp14:anchorId="4A322FC7" wp14:editId="025FCF05">
+          <wp:inline distT="0" distB="0" distL="0" distR="0" wp14:anchorId="207F50E5" wp14:editId="4F4F15A4">
             <wp:extent cx="5611546" cy="2709080"/>
             <wp:effectExtent l="0" t="0" r="8255" b="0"/>
             <wp:docPr id="21" name="Imagen 21"/>
@@ -800,7 +814,7 @@
     </w:p>
     <w:p>
       <w:pPr>
-        <w:pStyle w:val="Ttulo1"/>
+        <w:pStyle w:val="Heading1"/>
         <w:numPr>
           <w:ilvl w:val="0"/>
           <w:numId w:val="1"/>
@@ -815,10 +829,10 @@
       <w:r>
         <w:rPr>
           <w:noProof/>
-          <w:lang w:eastAsia="es-CL"/>
+          <w:lang w:val="en-US"/>
         </w:rPr>
         <w:drawing>
-          <wp:inline distT="0" distB="0" distL="0" distR="0">
+          <wp:inline distT="0" distB="0" distL="0" distR="0" wp14:anchorId="27FE141D" wp14:editId="595666B7">
             <wp:extent cx="5601970" cy="4810760"/>
             <wp:effectExtent l="0" t="0" r="0" b="8890"/>
             <wp:docPr id="5" name="Imagen 5"/>
@@ -935,12 +949,10 @@
       <w:r>
         <w:t>, y tiene que firmarla, se archiva y se ingresa a la base de datos y se da por finalizado el proceso.</w:t>
       </w:r>
-      <w:bookmarkStart w:id="0" w:name="_GoBack"/>
-      <w:bookmarkEnd w:id="0"/>
-    </w:p>
-    <w:p>
-      <w:pPr>
-        <w:pStyle w:val="Ttulo1"/>
+    </w:p>
+    <w:p>
+      <w:pPr>
+        <w:pStyle w:val="Heading1"/>
         <w:numPr>
           <w:ilvl w:val="0"/>
           <w:numId w:val="1"/>
@@ -954,10 +966,10 @@
       <w:r>
         <w:rPr>
           <w:noProof/>
-          <w:lang w:eastAsia="es-CL"/>
+          <w:lang w:val="en-US"/>
         </w:rPr>
         <w:drawing>
-          <wp:inline distT="0" distB="0" distL="114935" distR="114935" wp14:anchorId="39F02361" wp14:editId="4C8A0998">
+          <wp:inline distT="0" distB="0" distL="114935" distR="114935" wp14:anchorId="62AF4D93" wp14:editId="7A3FEB19">
             <wp:extent cx="3916908" cy="2470244"/>
             <wp:effectExtent l="0" t="0" r="7620" b="6350"/>
             <wp:docPr id="11" name="Image383"/>
@@ -1009,7 +1021,7 @@
     </w:p>
     <w:p>
       <w:pPr>
-        <w:pStyle w:val="Ttulo1"/>
+        <w:pStyle w:val="Heading1"/>
         <w:numPr>
           <w:ilvl w:val="0"/>
           <w:numId w:val="1"/>
@@ -1023,10 +1035,10 @@
       <w:r>
         <w:rPr>
           <w:noProof/>
-          <w:lang w:eastAsia="es-CL"/>
+          <w:lang w:val="en-US"/>
         </w:rPr>
         <w:drawing>
-          <wp:inline distT="0" distB="0" distL="114935" distR="114935" wp14:anchorId="52267162" wp14:editId="27D88FD9">
+          <wp:inline distT="0" distB="0" distL="114935" distR="114935" wp14:anchorId="012B111A" wp14:editId="6C3BBF06">
             <wp:extent cx="3193415" cy="1767385"/>
             <wp:effectExtent l="0" t="0" r="6985" b="4445"/>
             <wp:docPr id="12" name="Image394"/>
@@ -1078,7 +1090,7 @@
     </w:p>
     <w:p>
       <w:pPr>
-        <w:pStyle w:val="Ttulo1"/>
+        <w:pStyle w:val="Heading1"/>
         <w:numPr>
           <w:ilvl w:val="0"/>
           <w:numId w:val="1"/>
@@ -1093,13 +1105,13 @@
       <w:r>
         <w:rPr>
           <w:noProof/>
-          <w:lang w:eastAsia="es-CL"/>
+          <w:lang w:val="en-US"/>
         </w:rPr>
         <w:drawing>
-          <wp:inline distT="0" distB="0" distL="114935" distR="114935" wp14:anchorId="7BD7E1F6" wp14:editId="24048F7B">
-            <wp:extent cx="5422900" cy="3446059"/>
-            <wp:effectExtent l="0" t="0" r="6350" b="2540"/>
-            <wp:docPr id="13" name="Image402"/>
+          <wp:inline distT="0" distB="0" distL="0" distR="0" wp14:anchorId="47627B14" wp14:editId="69B226DC">
+            <wp:extent cx="5612130" cy="4350777"/>
+            <wp:effectExtent l="0" t="0" r="1270" b="0"/>
+            <wp:docPr id="15" name="Picture 15"/>
             <wp:cNvGraphicFramePr>
               <a:graphicFrameLocks xmlns:a="http://schemas.openxmlformats.org/drawingml/2006/main" noChangeAspect="1"/>
             </wp:cNvGraphicFramePr>
@@ -1107,32 +1119,36 @@
               <a:graphicData uri="http://schemas.openxmlformats.org/drawingml/2006/picture">
                 <pic:pic xmlns:pic="http://schemas.openxmlformats.org/drawingml/2006/picture">
                   <pic:nvPicPr>
-                    <pic:cNvPr id="13" name="Image402"/>
+                    <pic:cNvPr id="0" name="Picture 3"/>
                     <pic:cNvPicPr>
                       <a:picLocks noChangeAspect="1" noChangeArrowheads="1"/>
                     </pic:cNvPicPr>
                   </pic:nvPicPr>
-                  <pic:blipFill rotWithShape="1">
-                    <a:blip r:embed="rId18"/>
-                    <a:srcRect b="28406"/>
-                    <a:stretch/>
+                  <pic:blipFill>
+                    <a:blip r:embed="rId18">
+                      <a:extLst>
+                        <a:ext uri="{28A0092B-C50C-407E-A947-70E740481C1C}">
+                          <a14:useLocalDpi xmlns:a14="http://schemas.microsoft.com/office/drawing/2010/main" val="0"/>
+                        </a:ext>
+                      </a:extLst>
+                    </a:blip>
+                    <a:srcRect/>
+                    <a:stretch>
+                      <a:fillRect/>
+                    </a:stretch>
                   </pic:blipFill>
                   <pic:spPr bwMode="auto">
                     <a:xfrm>
                       <a:off x="0" y="0"/>
-                      <a:ext cx="5422900" cy="3446059"/>
+                      <a:ext cx="5612130" cy="4350777"/>
                     </a:xfrm>
                     <a:prstGeom prst="rect">
                       <a:avLst/>
                     </a:prstGeom>
+                    <a:noFill/>
                     <a:ln>
                       <a:noFill/>
                     </a:ln>
-                    <a:extLst>
-                      <a:ext uri="{53640926-AAD7-44D8-BBD7-CCE9431645EC}">
-                        <a14:shadowObscured xmlns:a14="http://schemas.microsoft.com/office/drawing/2010/main"/>
-                      </a:ext>
-                    </a:extLst>
                   </pic:spPr>
                 </pic:pic>
               </a:graphicData>
@@ -1166,13 +1182,14 @@
     </w:p>
     <w:p>
       <w:pPr>
-        <w:pStyle w:val="Ttulo1"/>
+        <w:pStyle w:val="Heading1"/>
         <w:numPr>
           <w:ilvl w:val="0"/>
           <w:numId w:val="1"/>
         </w:numPr>
       </w:pPr>
       <w:r>
+        <w:lastRenderedPageBreak/>
         <w:t>Post-</w:t>
       </w:r>
       <w:r>
@@ -1186,13 +1203,13 @@
       <w:r>
         <w:rPr>
           <w:noProof/>
-          <w:lang w:eastAsia="es-CL"/>
+          <w:lang w:val="en-US"/>
         </w:rPr>
         <w:drawing>
-          <wp:inline distT="0" distB="0" distL="114935" distR="114935" wp14:anchorId="67845C55" wp14:editId="5BD70B8F">
-            <wp:extent cx="4060209" cy="1965277"/>
-            <wp:effectExtent l="0" t="0" r="0" b="0"/>
-            <wp:docPr id="14" name="Image418"/>
+          <wp:inline distT="0" distB="0" distL="0" distR="0" wp14:anchorId="29CA52A4" wp14:editId="51D12595">
+            <wp:extent cx="5605145" cy="5511165"/>
+            <wp:effectExtent l="0" t="0" r="8255" b="635"/>
+            <wp:docPr id="10" name="Picture 10" descr="../../../../../Desktop/Screen%20Shot%202016-11-04%20at%2016.09.3"/>
             <wp:cNvGraphicFramePr>
               <a:graphicFrameLocks xmlns:a="http://schemas.openxmlformats.org/drawingml/2006/main" noChangeAspect="1"/>
             </wp:cNvGraphicFramePr>
@@ -1200,32 +1217,36 @@
               <a:graphicData uri="http://schemas.openxmlformats.org/drawingml/2006/picture">
                 <pic:pic xmlns:pic="http://schemas.openxmlformats.org/drawingml/2006/picture">
                   <pic:nvPicPr>
-                    <pic:cNvPr id="14" name="Image418"/>
+                    <pic:cNvPr id="0" name="Picture 2" descr="../../../../../Desktop/Screen%20Shot%202016-11-04%20at%2016.09.3"/>
                     <pic:cNvPicPr>
                       <a:picLocks noChangeAspect="1" noChangeArrowheads="1"/>
                     </pic:cNvPicPr>
                   </pic:nvPicPr>
-                  <pic:blipFill rotWithShape="1">
-                    <a:blip r:embed="rId19"/>
-                    <a:srcRect r="13125" b="59170"/>
-                    <a:stretch/>
+                  <pic:blipFill>
+                    <a:blip r:embed="rId19">
+                      <a:extLst>
+                        <a:ext uri="{28A0092B-C50C-407E-A947-70E740481C1C}">
+                          <a14:useLocalDpi xmlns:a14="http://schemas.microsoft.com/office/drawing/2010/main" val="0"/>
+                        </a:ext>
+                      </a:extLst>
+                    </a:blip>
+                    <a:srcRect/>
+                    <a:stretch>
+                      <a:fillRect/>
+                    </a:stretch>
                   </pic:blipFill>
                   <pic:spPr bwMode="auto">
                     <a:xfrm>
                       <a:off x="0" y="0"/>
-                      <a:ext cx="4060209" cy="1965277"/>
+                      <a:ext cx="5605145" cy="5511165"/>
                     </a:xfrm>
                     <a:prstGeom prst="rect">
                       <a:avLst/>
                     </a:prstGeom>
+                    <a:noFill/>
                     <a:ln>
                       <a:noFill/>
                     </a:ln>
-                    <a:extLst>
-                      <a:ext uri="{53640926-AAD7-44D8-BBD7-CCE9431645EC}">
-                        <a14:shadowObscured xmlns:a14="http://schemas.microsoft.com/office/drawing/2010/main"/>
-                      </a:ext>
-                    </a:extLst>
                   </pic:spPr>
                 </pic:pic>
               </a:graphicData>
@@ -1241,7 +1262,7 @@
     </w:p>
     <w:p>
       <w:pPr>
-        <w:pStyle w:val="Ttulo1"/>
+        <w:pStyle w:val="Heading1"/>
         <w:numPr>
           <w:ilvl w:val="0"/>
           <w:numId w:val="1"/>
@@ -1256,10 +1277,10 @@
       <w:r>
         <w:rPr>
           <w:noProof/>
-          <w:lang w:eastAsia="es-CL"/>
+          <w:lang w:val="en-US"/>
         </w:rPr>
         <w:drawing>
-          <wp:inline distT="0" distB="0" distL="0" distR="0" wp14:anchorId="7E55011E" wp14:editId="1E18D476">
+          <wp:inline distT="0" distB="0" distL="0" distR="0" wp14:anchorId="5F9BB452" wp14:editId="73619CE8">
             <wp:extent cx="5611316" cy="2756848"/>
             <wp:effectExtent l="0" t="0" r="8890" b="5715"/>
             <wp:docPr id="18" name="Imagen 18"/>
@@ -1366,7 +1387,7 @@
     </w:p>
     <w:p>
       <w:pPr>
-        <w:pStyle w:val="Ttulo1"/>
+        <w:pStyle w:val="Heading1"/>
         <w:numPr>
           <w:ilvl w:val="0"/>
           <w:numId w:val="1"/>
@@ -1380,10 +1401,10 @@
       <w:r>
         <w:rPr>
           <w:noProof/>
-          <w:lang w:eastAsia="es-CL"/>
+          <w:lang w:val="en-US"/>
         </w:rPr>
         <w:drawing>
-          <wp:inline distT="0" distB="0" distL="114935" distR="114935" wp14:anchorId="17EA4D52" wp14:editId="12A4F67E">
+          <wp:inline distT="0" distB="0" distL="114935" distR="114935" wp14:anchorId="02CD5870" wp14:editId="1AC66063">
             <wp:extent cx="5083791" cy="2531659"/>
             <wp:effectExtent l="0" t="0" r="3175" b="2540"/>
             <wp:docPr id="16" name="Image451"/>
@@ -1441,7 +1462,7 @@
     </w:p>
     <w:p>
       <w:pPr>
-        <w:pStyle w:val="Ttulo1"/>
+        <w:pStyle w:val="Heading1"/>
         <w:numPr>
           <w:ilvl w:val="0"/>
           <w:numId w:val="1"/>
@@ -1456,10 +1477,10 @@
       <w:r>
         <w:rPr>
           <w:noProof/>
-          <w:lang w:eastAsia="es-CL"/>
+          <w:lang w:val="en-US"/>
         </w:rPr>
         <w:drawing>
-          <wp:inline distT="0" distB="0" distL="114935" distR="114935" wp14:anchorId="47BC1B89" wp14:editId="16793E53">
+          <wp:inline distT="0" distB="0" distL="114935" distR="114935" wp14:anchorId="476C6313" wp14:editId="2421A7B8">
             <wp:extent cx="3889612" cy="2818263"/>
             <wp:effectExtent l="0" t="0" r="0" b="1270"/>
             <wp:docPr id="17" name="Image461"/>
@@ -1541,7 +1562,7 @@
 </file>
 
 <file path=word/numbering.xml><?xml version="1.0" encoding="utf-8"?>
-<w:numbering xmlns:wpc="http://schemas.microsoft.com/office/word/2010/wordprocessingCanvas" xmlns:mc="http://schemas.openxmlformats.org/markup-compatibility/2006" xmlns:o="urn:schemas-microsoft-com:office:office" xmlns:r="http://schemas.openxmlformats.org/officeDocument/2006/relationships" xmlns:m="http://schemas.openxmlformats.org/officeDocument/2006/math" xmlns:v="urn:schemas-microsoft-com:vml" xmlns:wp14="http://schemas.microsoft.com/office/word/2010/wordprocessingDrawing" xmlns:wp="http://schemas.openxmlformats.org/drawingml/2006/wordprocessingDrawing" xmlns:w10="urn:schemas-microsoft-com:office:word" xmlns:w="http://schemas.openxmlformats.org/wordprocessingml/2006/main" xmlns:w14="http://schemas.microsoft.com/office/word/2010/wordml" xmlns:w15="http://schemas.microsoft.com/office/word/2012/wordml" xmlns:wpg="http://schemas.microsoft.com/office/word/2010/wordprocessingGroup" xmlns:wpi="http://schemas.microsoft.com/office/word/2010/wordprocessingInk" xmlns:wne="http://schemas.microsoft.com/office/word/2006/wordml" xmlns:wps="http://schemas.microsoft.com/office/word/2010/wordprocessingShape" mc:Ignorable="w14 w15 wp14">
+<w:numbering xmlns:wpc="http://schemas.microsoft.com/office/word/2010/wordprocessingCanvas" xmlns:mo="http://schemas.microsoft.com/office/mac/office/2008/main" xmlns:mc="http://schemas.openxmlformats.org/markup-compatibility/2006" xmlns:mv="urn:schemas-microsoft-com:mac:vml" xmlns:o="urn:schemas-microsoft-com:office:office" xmlns:r="http://schemas.openxmlformats.org/officeDocument/2006/relationships" xmlns:m="http://schemas.openxmlformats.org/officeDocument/2006/math" xmlns:v="urn:schemas-microsoft-com:vml" xmlns:wp14="http://schemas.microsoft.com/office/word/2010/wordprocessingDrawing" xmlns:wp="http://schemas.openxmlformats.org/drawingml/2006/wordprocessingDrawing" xmlns:w10="urn:schemas-microsoft-com:office:word" xmlns:w="http://schemas.openxmlformats.org/wordprocessingml/2006/main" xmlns:w14="http://schemas.microsoft.com/office/word/2010/wordml" xmlns:w15="http://schemas.microsoft.com/office/word/2012/wordml" xmlns:wpg="http://schemas.microsoft.com/office/word/2010/wordprocessingGroup" xmlns:wpi="http://schemas.microsoft.com/office/word/2010/wordprocessingInk" xmlns:wne="http://schemas.microsoft.com/office/word/2006/wordml" xmlns:wps="http://schemas.microsoft.com/office/word/2010/wordprocessingShape" mc:Ignorable="w14 w15 wp14">
   <w:abstractNum w:abstractNumId="0">
     <w:nsid w:val="63101D01"/>
     <w:multiLevelType w:val="hybridMultilevel"/>
@@ -1651,7 +1672,7 @@
       </w:pPr>
     </w:pPrDefault>
   </w:docDefaults>
-  <w:latentStyles w:defLockedState="0" w:defUIPriority="99" w:defSemiHidden="0" w:defUnhideWhenUsed="0" w:defQFormat="0" w:count="371">
+  <w:latentStyles w:defLockedState="0" w:defUIPriority="99" w:defSemiHidden="0" w:defUnhideWhenUsed="0" w:defQFormat="0" w:count="382">
     <w:lsdException w:name="Normal" w:uiPriority="0" w:qFormat="1"/>
     <w:lsdException w:name="heading 1" w:uiPriority="9" w:qFormat="1"/>
     <w:lsdException w:name="heading 2" w:semiHidden="1" w:uiPriority="9" w:unhideWhenUsed="1" w:qFormat="1"/>
@@ -1757,7 +1778,6 @@
     <w:lsdException w:name="HTML Sample" w:semiHidden="1" w:unhideWhenUsed="1"/>
     <w:lsdException w:name="HTML Typewriter" w:semiHidden="1" w:unhideWhenUsed="1"/>
     <w:lsdException w:name="HTML Variable" w:semiHidden="1" w:unhideWhenUsed="1"/>
-    <w:lsdException w:name="Normal Table" w:semiHidden="1" w:unhideWhenUsed="1"/>
     <w:lsdException w:name="annotation subject" w:semiHidden="1" w:unhideWhenUsed="1"/>
     <w:lsdException w:name="No List" w:semiHidden="1" w:unhideWhenUsed="1"/>
     <w:lsdException w:name="Outline List 1" w:semiHidden="1" w:unhideWhenUsed="1"/>
@@ -1803,11 +1823,9 @@
     <w:lsdException w:name="Table Subtle 1" w:semiHidden="1" w:unhideWhenUsed="1"/>
     <w:lsdException w:name="Table Subtle 2" w:semiHidden="1" w:unhideWhenUsed="1"/>
     <w:lsdException w:name="Table Web 1" w:semiHidden="1" w:unhideWhenUsed="1"/>
-    <w:lsdException w:name="Table Web 2" w:semiHidden="1" w:unhideWhenUsed="1"/>
     <w:lsdException w:name="Table Web 3" w:semiHidden="1" w:unhideWhenUsed="1"/>
     <w:lsdException w:name="Balloon Text" w:semiHidden="1" w:unhideWhenUsed="1"/>
     <w:lsdException w:name="Table Grid" w:uiPriority="39"/>
-    <w:lsdException w:name="Table Theme" w:semiHidden="1" w:unhideWhenUsed="1"/>
     <w:lsdException w:name="Placeholder Text" w:semiHidden="1"/>
     <w:lsdException w:name="No Spacing" w:uiPriority="1" w:qFormat="1"/>
     <w:lsdException w:name="Light Shading" w:uiPriority="60"/>
@@ -2023,16 +2041,18 @@
     <w:lsdException w:name="List Table 5 Dark Accent 6" w:uiPriority="50"/>
     <w:lsdException w:name="List Table 6 Colorful Accent 6" w:uiPriority="51"/>
     <w:lsdException w:name="List Table 7 Colorful Accent 6" w:uiPriority="52"/>
+    <w:lsdException w:name="Mention" w:semiHidden="1" w:unhideWhenUsed="1"/>
+    <w:lsdException w:name="Smart Hyperlink" w:semiHidden="1" w:unhideWhenUsed="1"/>
   </w:latentStyles>
   <w:style w:type="paragraph" w:default="1" w:styleId="Normal">
     <w:name w:val="Normal"/>
     <w:qFormat/>
   </w:style>
-  <w:style w:type="paragraph" w:styleId="Ttulo1">
+  <w:style w:type="paragraph" w:styleId="Heading1">
     <w:name w:val="heading 1"/>
     <w:basedOn w:val="Normal"/>
     <w:next w:val="Normal"/>
-    <w:link w:val="Ttulo1Car"/>
+    <w:link w:val="Heading1Char"/>
     <w:uiPriority w:val="9"/>
     <w:qFormat/>
     <w:rsid w:val="00323FC0"/>
@@ -2049,13 +2069,13 @@
       <w:szCs w:val="32"/>
     </w:rPr>
   </w:style>
-  <w:style w:type="character" w:default="1" w:styleId="Fuentedeprrafopredeter">
+  <w:style w:type="character" w:default="1" w:styleId="DefaultParagraphFont">
     <w:name w:val="Default Paragraph Font"/>
     <w:uiPriority w:val="1"/>
     <w:semiHidden/>
     <w:unhideWhenUsed/>
   </w:style>
-  <w:style w:type="table" w:default="1" w:styleId="Tablanormal">
+  <w:style w:type="table" w:default="1" w:styleId="TableNormal">
     <w:name w:val="Normal Table"/>
     <w:uiPriority w:val="99"/>
     <w:semiHidden/>
@@ -2070,16 +2090,16 @@
       </w:tblCellMar>
     </w:tblPr>
   </w:style>
-  <w:style w:type="numbering" w:default="1" w:styleId="Sinlista">
+  <w:style w:type="numbering" w:default="1" w:styleId="NoList">
     <w:name w:val="No List"/>
     <w:uiPriority w:val="99"/>
     <w:semiHidden/>
     <w:unhideWhenUsed/>
   </w:style>
-  <w:style w:type="character" w:customStyle="1" w:styleId="Ttulo1Car">
-    <w:name w:val="Título 1 Car"/>
-    <w:basedOn w:val="Fuentedeprrafopredeter"/>
-    <w:link w:val="Ttulo1"/>
+  <w:style w:type="character" w:customStyle="1" w:styleId="Heading1Char">
+    <w:name w:val="Heading 1 Char"/>
+    <w:basedOn w:val="DefaultParagraphFont"/>
+    <w:link w:val="Heading1"/>
     <w:uiPriority w:val="9"/>
     <w:rsid w:val="00323FC0"/>
     <w:rPr>
@@ -2089,7 +2109,7 @@
       <w:szCs w:val="32"/>
     </w:rPr>
   </w:style>
-  <w:style w:type="paragraph" w:styleId="Prrafodelista">
+  <w:style w:type="paragraph" w:styleId="ListParagraph">
     <w:name w:val="List Paragraph"/>
     <w:basedOn w:val="Normal"/>
     <w:uiPriority w:val="34"/>
@@ -2403,7 +2423,7 @@
 </file>
 
 <file path=customXml/itemProps1.xml><?xml version="1.0" encoding="utf-8"?>
-<ds:datastoreItem xmlns:ds="http://schemas.openxmlformats.org/officeDocument/2006/customXml" ds:itemID="{B6E389CA-FD8B-4C64-B105-05464122DCEE}">
+<ds:datastoreItem xmlns:ds="http://schemas.openxmlformats.org/officeDocument/2006/customXml" ds:itemID="{7A1C77D1-A97B-354A-96EA-75CD8BA45D02}">
   <ds:schemaRefs>
     <ds:schemaRef ds:uri="http://schemas.openxmlformats.org/officeDocument/2006/bibliography"/>
   </ds:schemaRefs>

</xml_diff>